<commit_message>
Red Neuronal y trabajo mejorado
</commit_message>
<xml_diff>
--- a/Inteligencia artificial.docx
+++ b/Inteligencia artificial.docx
@@ -2224,6 +2224,47 @@
           <w:lang w:val="es-ES"/>
         </w:rPr>
       </w:pPr>
+      <m:oMathPara>
+        <m:oMath>
+          <m:sSub>
+            <m:sSubPr>
+              <m:ctrlPr>
+                <w:rPr>
+                  <w:rFonts w:ascii="Cambria Math" w:eastAsiaTheme="minorEastAsia" w:hAnsi="Cambria Math"/>
+                  <w:i/>
+                  <w:lang w:val="es-ES"/>
+                </w:rPr>
+              </m:ctrlPr>
+            </m:sSubPr>
+            <m:e>
+              <m:r>
+                <w:rPr>
+                  <w:rFonts w:ascii="Cambria Math" w:eastAsiaTheme="minorEastAsia" w:hAnsi="Cambria Math"/>
+                  <w:lang w:val="es-ES"/>
+                </w:rPr>
+                <m:t>x</m:t>
+              </m:r>
+            </m:e>
+            <m:sub>
+              <m:r>
+                <w:rPr>
+                  <w:rFonts w:ascii="Cambria Math" w:eastAsiaTheme="minorEastAsia" w:hAnsi="Cambria Math"/>
+                  <w:lang w:val="es-ES"/>
+                </w:rPr>
+                <m:t>1</m:t>
+              </m:r>
+            </m:sub>
+          </m:sSub>
+        </m:oMath>
+      </m:oMathPara>
+    </w:p>
+    <w:p>
+      <w:pPr>
+        <w:rPr>
+          <w:rFonts w:eastAsiaTheme="minorEastAsia"/>
+          <w:lang w:val="es-ES"/>
+        </w:rPr>
+      </w:pPr>
       <w:r>
         <w:rPr>
           <w:rFonts w:eastAsiaTheme="minorEastAsia"/>
@@ -2698,7 +2739,150 @@
           <w:lang w:val="es-ES"/>
         </w:rPr>
       </w:pPr>
-    </w:p>
+      <w:bookmarkStart w:id="0" w:name="_Hlk115968153"/>
+      <m:oMathPara>
+        <m:oMath>
+          <m:r>
+            <w:rPr>
+              <w:rFonts w:ascii="Cambria Math" w:eastAsiaTheme="minorEastAsia" w:hAnsi="Cambria Math"/>
+              <w:lang w:val="es-ES"/>
+            </w:rPr>
+            <m:t>F=f(</m:t>
+          </m:r>
+          <m:sSub>
+            <m:sSubPr>
+              <m:ctrlPr>
+                <w:rPr>
+                  <w:rFonts w:ascii="Cambria Math" w:eastAsiaTheme="minorEastAsia" w:hAnsi="Cambria Math"/>
+                  <w:i/>
+                  <w:lang w:val="es-ES"/>
+                </w:rPr>
+              </m:ctrlPr>
+            </m:sSubPr>
+            <m:e>
+              <m:r>
+                <w:rPr>
+                  <w:rFonts w:ascii="Cambria Math" w:eastAsiaTheme="minorEastAsia" w:hAnsi="Cambria Math"/>
+                  <w:lang w:val="es-ES"/>
+                </w:rPr>
+                <m:t>w</m:t>
+              </m:r>
+            </m:e>
+            <m:sub>
+              <m:r>
+                <w:rPr>
+                  <w:rFonts w:ascii="Cambria Math" w:eastAsiaTheme="minorEastAsia" w:hAnsi="Cambria Math"/>
+                  <w:lang w:val="es-ES"/>
+                </w:rPr>
+                <m:t>1</m:t>
+              </m:r>
+            </m:sub>
+          </m:sSub>
+          <m:sSub>
+            <m:sSubPr>
+              <m:ctrlPr>
+                <w:rPr>
+                  <w:rFonts w:ascii="Cambria Math" w:eastAsiaTheme="minorEastAsia" w:hAnsi="Cambria Math"/>
+                  <w:i/>
+                  <w:lang w:val="es-ES"/>
+                </w:rPr>
+              </m:ctrlPr>
+            </m:sSubPr>
+            <m:e>
+              <m:r>
+                <w:rPr>
+                  <w:rFonts w:ascii="Cambria Math" w:eastAsiaTheme="minorEastAsia" w:hAnsi="Cambria Math"/>
+                  <w:lang w:val="es-ES"/>
+                </w:rPr>
+                <m:t>X</m:t>
+              </m:r>
+            </m:e>
+            <m:sub>
+              <m:r>
+                <w:rPr>
+                  <w:rFonts w:ascii="Cambria Math" w:eastAsiaTheme="minorEastAsia" w:hAnsi="Cambria Math"/>
+                  <w:lang w:val="es-ES"/>
+                </w:rPr>
+                <m:t>1</m:t>
+              </m:r>
+            </m:sub>
+          </m:sSub>
+          <m:r>
+            <w:rPr>
+              <w:rFonts w:ascii="Cambria Math" w:eastAsiaTheme="minorEastAsia" w:hAnsi="Cambria Math"/>
+              <w:lang w:val="es-ES"/>
+            </w:rPr>
+            <m:t>+</m:t>
+          </m:r>
+          <m:sSub>
+            <m:sSubPr>
+              <m:ctrlPr>
+                <w:rPr>
+                  <w:rFonts w:ascii="Cambria Math" w:eastAsiaTheme="minorEastAsia" w:hAnsi="Cambria Math"/>
+                  <w:i/>
+                  <w:lang w:val="es-ES"/>
+                </w:rPr>
+              </m:ctrlPr>
+            </m:sSubPr>
+            <m:e>
+              <m:r>
+                <w:rPr>
+                  <w:rFonts w:ascii="Cambria Math" w:eastAsiaTheme="minorEastAsia" w:hAnsi="Cambria Math"/>
+                  <w:lang w:val="es-ES"/>
+                </w:rPr>
+                <m:t>W</m:t>
+              </m:r>
+            </m:e>
+            <m:sub>
+              <m:r>
+                <w:rPr>
+                  <w:rFonts w:ascii="Cambria Math" w:eastAsiaTheme="minorEastAsia" w:hAnsi="Cambria Math"/>
+                  <w:lang w:val="es-ES"/>
+                </w:rPr>
+                <m:t>2</m:t>
+              </m:r>
+            </m:sub>
+          </m:sSub>
+          <m:sSub>
+            <m:sSubPr>
+              <m:ctrlPr>
+                <w:rPr>
+                  <w:rFonts w:ascii="Cambria Math" w:eastAsiaTheme="minorEastAsia" w:hAnsi="Cambria Math"/>
+                  <w:i/>
+                  <w:lang w:val="es-ES"/>
+                </w:rPr>
+              </m:ctrlPr>
+            </m:sSubPr>
+            <m:e>
+              <m:r>
+                <w:rPr>
+                  <w:rFonts w:ascii="Cambria Math" w:eastAsiaTheme="minorEastAsia" w:hAnsi="Cambria Math"/>
+                  <w:lang w:val="es-ES"/>
+                </w:rPr>
+                <m:t>X</m:t>
+              </m:r>
+            </m:e>
+            <m:sub>
+              <m:r>
+                <w:rPr>
+                  <w:rFonts w:ascii="Cambria Math" w:eastAsiaTheme="minorEastAsia" w:hAnsi="Cambria Math"/>
+                  <w:lang w:val="es-ES"/>
+                </w:rPr>
+                <m:t>2</m:t>
+              </m:r>
+            </m:sub>
+          </m:sSub>
+          <m:r>
+            <w:rPr>
+              <w:rFonts w:ascii="Cambria Math" w:eastAsiaTheme="minorEastAsia" w:hAnsi="Cambria Math"/>
+              <w:lang w:val="es-ES"/>
+            </w:rPr>
+            <m:t>+b)</m:t>
+          </m:r>
+        </m:oMath>
+      </m:oMathPara>
+    </w:p>
+    <w:bookmarkEnd w:id="0"/>
     <w:p>
       <w:pPr>
         <w:rPr>

</xml_diff>